<commit_message>
Actualización puntos 4 y 5 del documento
</commit_message>
<xml_diff>
--- a/SDM/SDM Documento Especificacion ABP.docx
+++ b/SDM/SDM Documento Especificacion ABP.docx
@@ -1,10 +1,10 @@
 
 <file path=word/document.xml><?xml version="1.0" encoding="utf-8"?>
-<w:document xmlns:wpc="http://schemas.microsoft.com/office/word/2010/wordprocessingCanvas" xmlns:cx="http://schemas.microsoft.com/office/drawing/2014/chartex" xmlns:cx1="http://schemas.microsoft.com/office/drawing/2015/9/8/chartex" xmlns:cx2="http://schemas.microsoft.com/office/drawing/2015/10/21/chartex" xmlns:cx3="http://schemas.microsoft.com/office/drawing/2016/5/9/chartex" xmlns:cx4="http://schemas.microsoft.com/office/drawing/2016/5/10/chartex" xmlns:cx5="http://schemas.microsoft.com/office/drawing/2016/5/11/chartex" xmlns:mc="http://schemas.openxmlformats.org/markup-compatibility/2006" xmlns:o="urn:schemas-microsoft-com:office:office" xmlns:r="http://schemas.openxmlformats.org/officeDocument/2006/relationships" xmlns:m="http://schemas.openxmlformats.org/officeDocument/2006/math" xmlns:v="urn:schemas-microsoft-com:vml" xmlns:wp14="http://schemas.microsoft.com/office/word/2010/wordprocessingDrawing" xmlns:wp="http://schemas.openxmlformats.org/drawingml/2006/wordprocessingDrawing" xmlns:w10="urn:schemas-microsoft-com:office:word" xmlns:w="http://schemas.openxmlformats.org/wordprocessingml/2006/main" xmlns:w14="http://schemas.microsoft.com/office/word/2010/wordml" xmlns:w15="http://schemas.microsoft.com/office/word/2012/wordml" xmlns:w16se="http://schemas.microsoft.com/office/word/2015/wordml/symex" xmlns:wpg="http://schemas.microsoft.com/office/word/2010/wordprocessingGroup" xmlns:wpi="http://schemas.microsoft.com/office/word/2010/wordprocessingInk" xmlns:wne="http://schemas.microsoft.com/office/word/2006/wordml" xmlns:wps="http://schemas.microsoft.com/office/word/2010/wordprocessingShape" mc:Ignorable="w14 w15 w16se wp14">
+<w:document xmlns:wpc="http://schemas.microsoft.com/office/word/2010/wordprocessingCanvas" xmlns:mc="http://schemas.openxmlformats.org/markup-compatibility/2006" xmlns:o="urn:schemas-microsoft-com:office:office" xmlns:r="http://schemas.openxmlformats.org/officeDocument/2006/relationships" xmlns:m="http://schemas.openxmlformats.org/officeDocument/2006/math" xmlns:v="urn:schemas-microsoft-com:vml" xmlns:wp14="http://schemas.microsoft.com/office/word/2010/wordprocessingDrawing" xmlns:wp="http://schemas.openxmlformats.org/drawingml/2006/wordprocessingDrawing" xmlns:w10="urn:schemas-microsoft-com:office:word" xmlns:w="http://schemas.openxmlformats.org/wordprocessingml/2006/main" xmlns:w14="http://schemas.microsoft.com/office/word/2010/wordml" xmlns:w15="http://schemas.microsoft.com/office/word/2012/wordml" xmlns:wpg="http://schemas.microsoft.com/office/word/2010/wordprocessingGroup" xmlns:wpi="http://schemas.microsoft.com/office/word/2010/wordprocessingInk" xmlns:wne="http://schemas.microsoft.com/office/word/2006/wordml" xmlns:wps="http://schemas.microsoft.com/office/word/2010/wordprocessingShape" mc:Ignorable="w14 w15 wp14">
   <w:body>
     <w:p>
       <w:pPr>
-        <w:pStyle w:val="Ttulo"/>
+        <w:pStyle w:val="Puesto"/>
         <w:rPr>
           <w:noProof/>
           <w:lang w:val="es-ES"/>
@@ -63,8 +63,6 @@
           <w:lang w:val="es-ES"/>
         </w:rPr>
       </w:pPr>
-      <w:bookmarkStart w:id="0" w:name="_GoBack"/>
-      <w:bookmarkEnd w:id="0"/>
     </w:p>
     <w:p>
       <w:pPr>
@@ -125,6 +123,115 @@
     </w:p>
     <w:p>
       <w:pPr>
+        <w:rPr>
+          <w:lang w:val="es-ES"/>
+        </w:rPr>
+      </w:pPr>
+    </w:p>
+    <w:p>
+      <w:pPr>
+        <w:ind w:left="720" w:firstLine="720"/>
+        <w:rPr>
+          <w:lang w:val="es-ES"/>
+        </w:rPr>
+      </w:pPr>
+      <w:r>
+        <w:rPr>
+          <w:lang w:val="es-ES"/>
+        </w:rPr>
+        <w:t>Debido a las numerosas ventajas que proporciona el uso de APIs de terceros, el uso de estos Web Services se ha extendido</w:t>
+      </w:r>
+      <w:r>
+        <w:rPr>
+          <w:lang w:val="es-ES"/>
+        </w:rPr>
+        <w:t xml:space="preserve"> masivamente entre los proveedores de </w:t>
+      </w:r>
+      <w:r>
+        <w:rPr>
+          <w:lang w:val="es-ES"/>
+        </w:rPr>
+        <w:t>servicios web.</w:t>
+      </w:r>
+    </w:p>
+    <w:p>
+      <w:pPr>
+        <w:ind w:left="720" w:firstLine="720"/>
+        <w:rPr>
+          <w:lang w:val="es-ES"/>
+        </w:rPr>
+      </w:pPr>
+      <w:r>
+        <w:rPr>
+          <w:lang w:val="es-ES"/>
+        </w:rPr>
+        <w:t>Esto se debe a la gran rapidez que proporcionan en cuanto a la integración de sus servicios, por ejemplo la posibilidad de integrar un servicio de mapas en cuestión de segundos, lo que nos libera de una gran cantidad de trabajo a la hora de picar código. Además, debido a la masificación en su uso que hemos comentado, han sido probadas bajo un abanico de casuísticas extenso.</w:t>
+      </w:r>
+    </w:p>
+    <w:p>
+      <w:pPr>
+        <w:ind w:left="720" w:firstLine="720"/>
+        <w:rPr>
+          <w:lang w:val="es-ES"/>
+        </w:rPr>
+      </w:pPr>
+      <w:r>
+        <w:rPr>
+          <w:lang w:val="es-ES"/>
+        </w:rPr>
+        <w:t>Proporcionan también un valor mayor a nuestra marca, ya que será asociada por nuestros usuarios a proveedores de servicios reconocidos a nivel mundial por su calidad. El que nuestra marca aparezca asociada a Google o Facebook solo puede aumentar nuestro valor.</w:t>
+      </w:r>
+    </w:p>
+    <w:p>
+      <w:pPr>
+        <w:ind w:left="720" w:firstLine="720"/>
+        <w:rPr>
+          <w:lang w:val="es-ES"/>
+        </w:rPr>
+      </w:pPr>
+      <w:r>
+        <w:rPr>
+          <w:lang w:val="es-ES"/>
+        </w:rPr>
+        <w:t>Debido a las mejoras continuas que reciben estos Web Services, también tenemos la certeza de que el servicio proporcionado al cliente que se apoye en las APIs de terceros estará en constante desarrollo, de forma totalmente transparente a la empresa.</w:t>
+      </w:r>
+    </w:p>
+    <w:p>
+      <w:pPr>
+        <w:ind w:left="720" w:firstLine="720"/>
+        <w:rPr>
+          <w:lang w:val="es-ES"/>
+        </w:rPr>
+      </w:pPr>
+      <w:r>
+        <w:rPr>
+          <w:lang w:val="es-ES"/>
+        </w:rPr>
+        <w:t>Pasando ahora al empleo de APIs propios, debido al modelo de trabajo definido en nuestro proyecto, todo nuestro Web Service se basará en el empleo de estos APIs.</w:t>
+      </w:r>
+    </w:p>
+    <w:p>
+      <w:pPr>
+        <w:ind w:left="720" w:firstLine="720"/>
+        <w:rPr>
+          <w:lang w:val="es-ES"/>
+        </w:rPr>
+      </w:pPr>
+      <w:r>
+        <w:rPr>
+          <w:lang w:val="es-ES"/>
+        </w:rPr>
+        <w:t>Desarrolla</w:t>
+      </w:r>
+      <w:r>
+        <w:rPr>
+          <w:lang w:val="es-ES"/>
+        </w:rPr>
+        <w:t>remos basándonos en un sistema de desarrollo modular, es decir, la lógica de negocio de cada funcionalidad que desarrollemos (login, modificación de perfil, mensajes o foro) irá empaquetada en una librería Java, a la que accederá nuestra aplicación principal, logrando una independencia de funcionalidades que facilitará una posible ampliación de servicios ofrecidos por nuestro producto.</w:t>
+      </w:r>
+    </w:p>
+    <w:p>
+      <w:pPr>
         <w:pStyle w:val="Ttulo2"/>
         <w:numPr>
           <w:ilvl w:val="0"/>
@@ -144,6 +251,44 @@
     </w:p>
     <w:p>
       <w:pPr>
+        <w:rPr>
+          <w:lang w:val="es-ES"/>
+        </w:rPr>
+      </w:pPr>
+    </w:p>
+    <w:p>
+      <w:pPr>
+        <w:ind w:left="720" w:firstLine="720"/>
+        <w:rPr>
+          <w:lang w:val="es-ES"/>
+        </w:rPr>
+      </w:pPr>
+      <w:r>
+        <w:rPr>
+          <w:lang w:val="es-ES"/>
+        </w:rPr>
+        <w:lastRenderedPageBreak/>
+        <w:t>Nuestra aplicación empleará una de estas APIs de terceros que hemos comentado en el punto an</w:t>
+      </w:r>
+      <w:r>
+        <w:rPr>
+          <w:lang w:val="es-ES"/>
+        </w:rPr>
+        <w:t>terior para delegar las autorizaciones empleadas en nuestro servicio, OAuth2, que proporciona además muchas facilidades a la hora de su integración en proyectos Java Enterprise como el nuestro.</w:t>
+      </w:r>
+      <w:bookmarkStart w:id="0" w:name="_GoBack"/>
+      <w:bookmarkEnd w:id="0"/>
+    </w:p>
+    <w:p>
+      <w:pPr>
+        <w:rPr>
+          <w:lang w:val="es-ES"/>
+        </w:rPr>
+      </w:pPr>
+    </w:p>
+    <w:p>
+      <w:pPr>
+        <w:ind w:left="1440"/>
         <w:rPr>
           <w:lang w:val="es-ES"/>
         </w:rPr>
@@ -237,7 +382,7 @@
 </file>
 
 <file path=word/endnotes.xml><?xml version="1.0" encoding="utf-8"?>
-<w:endnotes xmlns:wpc="http://schemas.microsoft.com/office/word/2010/wordprocessingCanvas" xmlns:cx="http://schemas.microsoft.com/office/drawing/2014/chartex" xmlns:cx1="http://schemas.microsoft.com/office/drawing/2015/9/8/chartex" xmlns:cx2="http://schemas.microsoft.com/office/drawing/2015/10/21/chartex" xmlns:cx3="http://schemas.microsoft.com/office/drawing/2016/5/9/chartex" xmlns:cx4="http://schemas.microsoft.com/office/drawing/2016/5/10/chartex" xmlns:cx5="http://schemas.microsoft.com/office/drawing/2016/5/11/chartex" xmlns:mc="http://schemas.openxmlformats.org/markup-compatibility/2006" xmlns:o="urn:schemas-microsoft-com:office:office" xmlns:r="http://schemas.openxmlformats.org/officeDocument/2006/relationships" xmlns:m="http://schemas.openxmlformats.org/officeDocument/2006/math" xmlns:v="urn:schemas-microsoft-com:vml" xmlns:wp14="http://schemas.microsoft.com/office/word/2010/wordprocessingDrawing" xmlns:wp="http://schemas.openxmlformats.org/drawingml/2006/wordprocessingDrawing" xmlns:w10="urn:schemas-microsoft-com:office:word" xmlns:w="http://schemas.openxmlformats.org/wordprocessingml/2006/main" xmlns:w14="http://schemas.microsoft.com/office/word/2010/wordml" xmlns:w15="http://schemas.microsoft.com/office/word/2012/wordml" xmlns:w16se="http://schemas.microsoft.com/office/word/2015/wordml/symex" xmlns:wpg="http://schemas.microsoft.com/office/word/2010/wordprocessingGroup" xmlns:wpi="http://schemas.microsoft.com/office/word/2010/wordprocessingInk" xmlns:wne="http://schemas.microsoft.com/office/word/2006/wordml" xmlns:wps="http://schemas.microsoft.com/office/word/2010/wordprocessingShape" mc:Ignorable="w14 w15 w16se wp14">
+<w:endnotes xmlns:wpc="http://schemas.microsoft.com/office/word/2010/wordprocessingCanvas" xmlns:mc="http://schemas.openxmlformats.org/markup-compatibility/2006" xmlns:o="urn:schemas-microsoft-com:office:office" xmlns:r="http://schemas.openxmlformats.org/officeDocument/2006/relationships" xmlns:m="http://schemas.openxmlformats.org/officeDocument/2006/math" xmlns:v="urn:schemas-microsoft-com:vml" xmlns:wp14="http://schemas.microsoft.com/office/word/2010/wordprocessingDrawing" xmlns:wp="http://schemas.openxmlformats.org/drawingml/2006/wordprocessingDrawing" xmlns:w10="urn:schemas-microsoft-com:office:word" xmlns:w="http://schemas.openxmlformats.org/wordprocessingml/2006/main" xmlns:w14="http://schemas.microsoft.com/office/word/2010/wordml" xmlns:w15="http://schemas.microsoft.com/office/word/2012/wordml" xmlns:wpg="http://schemas.microsoft.com/office/word/2010/wordprocessingGroup" xmlns:wpi="http://schemas.microsoft.com/office/word/2010/wordprocessingInk" xmlns:wne="http://schemas.microsoft.com/office/word/2006/wordml" xmlns:wps="http://schemas.microsoft.com/office/word/2010/wordprocessingShape" mc:Ignorable="w14 w15 wp14">
   <w:endnote w:type="separator" w:id="-1">
     <w:p>
       <w:pPr>
@@ -262,7 +407,7 @@
 </file>
 
 <file path=word/footnotes.xml><?xml version="1.0" encoding="utf-8"?>
-<w:footnotes xmlns:wpc="http://schemas.microsoft.com/office/word/2010/wordprocessingCanvas" xmlns:cx="http://schemas.microsoft.com/office/drawing/2014/chartex" xmlns:cx1="http://schemas.microsoft.com/office/drawing/2015/9/8/chartex" xmlns:cx2="http://schemas.microsoft.com/office/drawing/2015/10/21/chartex" xmlns:cx3="http://schemas.microsoft.com/office/drawing/2016/5/9/chartex" xmlns:cx4="http://schemas.microsoft.com/office/drawing/2016/5/10/chartex" xmlns:cx5="http://schemas.microsoft.com/office/drawing/2016/5/11/chartex" xmlns:mc="http://schemas.openxmlformats.org/markup-compatibility/2006" xmlns:o="urn:schemas-microsoft-com:office:office" xmlns:r="http://schemas.openxmlformats.org/officeDocument/2006/relationships" xmlns:m="http://schemas.openxmlformats.org/officeDocument/2006/math" xmlns:v="urn:schemas-microsoft-com:vml" xmlns:wp14="http://schemas.microsoft.com/office/word/2010/wordprocessingDrawing" xmlns:wp="http://schemas.openxmlformats.org/drawingml/2006/wordprocessingDrawing" xmlns:w10="urn:schemas-microsoft-com:office:word" xmlns:w="http://schemas.openxmlformats.org/wordprocessingml/2006/main" xmlns:w14="http://schemas.microsoft.com/office/word/2010/wordml" xmlns:w15="http://schemas.microsoft.com/office/word/2012/wordml" xmlns:w16se="http://schemas.microsoft.com/office/word/2015/wordml/symex" xmlns:wpg="http://schemas.microsoft.com/office/word/2010/wordprocessingGroup" xmlns:wpi="http://schemas.microsoft.com/office/word/2010/wordprocessingInk" xmlns:wne="http://schemas.microsoft.com/office/word/2006/wordml" xmlns:wps="http://schemas.microsoft.com/office/word/2010/wordprocessingShape" mc:Ignorable="w14 w15 w16se wp14">
+<w:footnotes xmlns:wpc="http://schemas.microsoft.com/office/word/2010/wordprocessingCanvas" xmlns:mc="http://schemas.openxmlformats.org/markup-compatibility/2006" xmlns:o="urn:schemas-microsoft-com:office:office" xmlns:r="http://schemas.openxmlformats.org/officeDocument/2006/relationships" xmlns:m="http://schemas.openxmlformats.org/officeDocument/2006/math" xmlns:v="urn:schemas-microsoft-com:vml" xmlns:wp14="http://schemas.microsoft.com/office/word/2010/wordprocessingDrawing" xmlns:wp="http://schemas.openxmlformats.org/drawingml/2006/wordprocessingDrawing" xmlns:w10="urn:schemas-microsoft-com:office:word" xmlns:w="http://schemas.openxmlformats.org/wordprocessingml/2006/main" xmlns:w14="http://schemas.microsoft.com/office/word/2010/wordml" xmlns:w15="http://schemas.microsoft.com/office/word/2012/wordml" xmlns:wpg="http://schemas.microsoft.com/office/word/2010/wordprocessingGroup" xmlns:wpi="http://schemas.microsoft.com/office/word/2010/wordprocessingInk" xmlns:wne="http://schemas.microsoft.com/office/word/2006/wordml" xmlns:wps="http://schemas.microsoft.com/office/word/2010/wordprocessingShape" mc:Ignorable="w14 w15 wp14">
   <w:footnote w:type="separator" w:id="-1">
     <w:p>
       <w:pPr>
@@ -287,7 +432,7 @@
 </file>
 
 <file path=word/numbering.xml><?xml version="1.0" encoding="utf-8"?>
-<w:numbering xmlns:wpc="http://schemas.microsoft.com/office/word/2010/wordprocessingCanvas" xmlns:cx="http://schemas.microsoft.com/office/drawing/2014/chartex" xmlns:cx1="http://schemas.microsoft.com/office/drawing/2015/9/8/chartex" xmlns:cx2="http://schemas.microsoft.com/office/drawing/2015/10/21/chartex" xmlns:cx3="http://schemas.microsoft.com/office/drawing/2016/5/9/chartex" xmlns:cx4="http://schemas.microsoft.com/office/drawing/2016/5/10/chartex" xmlns:cx5="http://schemas.microsoft.com/office/drawing/2016/5/11/chartex" xmlns:mc="http://schemas.openxmlformats.org/markup-compatibility/2006" xmlns:o="urn:schemas-microsoft-com:office:office" xmlns:r="http://schemas.openxmlformats.org/officeDocument/2006/relationships" xmlns:m="http://schemas.openxmlformats.org/officeDocument/2006/math" xmlns:v="urn:schemas-microsoft-com:vml" xmlns:wp14="http://schemas.microsoft.com/office/word/2010/wordprocessingDrawing" xmlns:wp="http://schemas.openxmlformats.org/drawingml/2006/wordprocessingDrawing" xmlns:w10="urn:schemas-microsoft-com:office:word" xmlns:w="http://schemas.openxmlformats.org/wordprocessingml/2006/main" xmlns:w14="http://schemas.microsoft.com/office/word/2010/wordml" xmlns:w15="http://schemas.microsoft.com/office/word/2012/wordml" xmlns:w16se="http://schemas.microsoft.com/office/word/2015/wordml/symex" xmlns:wpg="http://schemas.microsoft.com/office/word/2010/wordprocessingGroup" xmlns:wpi="http://schemas.microsoft.com/office/word/2010/wordprocessingInk" xmlns:wne="http://schemas.microsoft.com/office/word/2006/wordml" xmlns:wps="http://schemas.microsoft.com/office/word/2010/wordprocessingShape" mc:Ignorable="w14 w15 w16se wp14">
+<w:numbering xmlns:wpc="http://schemas.microsoft.com/office/word/2010/wordprocessingCanvas" xmlns:mc="http://schemas.openxmlformats.org/markup-compatibility/2006" xmlns:o="urn:schemas-microsoft-com:office:office" xmlns:r="http://schemas.openxmlformats.org/officeDocument/2006/relationships" xmlns:m="http://schemas.openxmlformats.org/officeDocument/2006/math" xmlns:v="urn:schemas-microsoft-com:vml" xmlns:wp14="http://schemas.microsoft.com/office/word/2010/wordprocessingDrawing" xmlns:wp="http://schemas.openxmlformats.org/drawingml/2006/wordprocessingDrawing" xmlns:w10="urn:schemas-microsoft-com:office:word" xmlns:w="http://schemas.openxmlformats.org/wordprocessingml/2006/main" xmlns:w14="http://schemas.microsoft.com/office/word/2010/wordml" xmlns:w15="http://schemas.microsoft.com/office/word/2012/wordml" xmlns:wpg="http://schemas.microsoft.com/office/word/2010/wordprocessingGroup" xmlns:wpi="http://schemas.microsoft.com/office/word/2010/wordprocessingInk" xmlns:wne="http://schemas.microsoft.com/office/word/2006/wordml" xmlns:wps="http://schemas.microsoft.com/office/word/2010/wordprocessingShape" mc:Ignorable="w14 w15 wp14">
   <w:abstractNum w:abstractNumId="0" w15:restartNumberingAfterBreak="0">
     <w:nsid w:val="2E053FA0"/>
     <w:multiLevelType w:val="hybridMultilevel"/>
@@ -476,7 +621,7 @@
 </file>
 
 <file path=word/styles.xml><?xml version="1.0" encoding="utf-8"?>
-<w:styles xmlns:mc="http://schemas.openxmlformats.org/markup-compatibility/2006" xmlns:r="http://schemas.openxmlformats.org/officeDocument/2006/relationships" xmlns:w="http://schemas.openxmlformats.org/wordprocessingml/2006/main" xmlns:w14="http://schemas.microsoft.com/office/word/2010/wordml" xmlns:w15="http://schemas.microsoft.com/office/word/2012/wordml" xmlns:w16se="http://schemas.microsoft.com/office/word/2015/wordml/symex" mc:Ignorable="w14 w15 w16se">
+<w:styles xmlns:mc="http://schemas.openxmlformats.org/markup-compatibility/2006" xmlns:r="http://schemas.openxmlformats.org/officeDocument/2006/relationships" xmlns:w="http://schemas.openxmlformats.org/wordprocessingml/2006/main" xmlns:w14="http://schemas.microsoft.com/office/word/2010/wordml" xmlns:w15="http://schemas.microsoft.com/office/word/2012/wordml" mc:Ignorable="w14 w15">
   <w:docDefaults>
     <w:rPrDefault>
       <w:rPr>
@@ -493,7 +638,7 @@
       </w:pPr>
     </w:pPrDefault>
   </w:docDefaults>
-  <w:latentStyles w:defLockedState="0" w:defUIPriority="99" w:defSemiHidden="0" w:defUnhideWhenUsed="0" w:defQFormat="0" w:count="374">
+  <w:latentStyles w:defLockedState="0" w:defUIPriority="99" w:defSemiHidden="0" w:defUnhideWhenUsed="0" w:defQFormat="0" w:count="371">
     <w:lsdException w:name="Normal" w:uiPriority="0" w:qFormat="1"/>
     <w:lsdException w:name="heading 1" w:uiPriority="9" w:qFormat="1"/>
     <w:lsdException w:name="heading 2" w:semiHidden="1" w:uiPriority="9" w:unhideWhenUsed="1" w:qFormat="1"/>
@@ -599,6 +744,7 @@
     <w:lsdException w:name="HTML Sample" w:semiHidden="1" w:unhideWhenUsed="1"/>
     <w:lsdException w:name="HTML Typewriter" w:semiHidden="1" w:unhideWhenUsed="1"/>
     <w:lsdException w:name="HTML Variable" w:semiHidden="1" w:unhideWhenUsed="1"/>
+    <w:lsdException w:name="Normal Table" w:semiHidden="1" w:unhideWhenUsed="1"/>
     <w:lsdException w:name="annotation subject" w:semiHidden="1" w:unhideWhenUsed="1"/>
     <w:lsdException w:name="No List" w:semiHidden="1" w:unhideWhenUsed="1"/>
     <w:lsdException w:name="Outline List 1" w:semiHidden="1" w:unhideWhenUsed="1"/>
@@ -643,6 +789,7 @@
     <w:lsdException w:name="Table Professional" w:semiHidden="1" w:unhideWhenUsed="1"/>
     <w:lsdException w:name="Table Subtle 1" w:semiHidden="1" w:unhideWhenUsed="1"/>
     <w:lsdException w:name="Table Subtle 2" w:semiHidden="1" w:unhideWhenUsed="1"/>
+    <w:lsdException w:name="Table Web 1" w:semiHidden="1" w:unhideWhenUsed="1"/>
     <w:lsdException w:name="Table Web 2" w:semiHidden="1" w:unhideWhenUsed="1"/>
     <w:lsdException w:name="Table Web 3" w:semiHidden="1" w:unhideWhenUsed="1"/>
     <w:lsdException w:name="Balloon Text" w:semiHidden="1" w:unhideWhenUsed="1"/>
@@ -863,9 +1010,6 @@
     <w:lsdException w:name="List Table 5 Dark Accent 6" w:uiPriority="50"/>
     <w:lsdException w:name="List Table 6 Colorful Accent 6" w:uiPriority="51"/>
     <w:lsdException w:name="List Table 7 Colorful Accent 6" w:uiPriority="52"/>
-    <w:lsdException w:name="Mention" w:semiHidden="1" w:unhideWhenUsed="1"/>
-    <w:lsdException w:name="Smart Hyperlink" w:semiHidden="1" w:unhideWhenUsed="1"/>
-    <w:lsdException w:name="Hashtag" w:semiHidden="1" w:unhideWhenUsed="1"/>
   </w:latentStyles>
   <w:style w:type="paragraph" w:default="1" w:styleId="Normal">
     <w:name w:val="Normal"/>
@@ -1211,11 +1355,11 @@
       <w:color w:val="595959" w:themeColor="text1" w:themeTint="A6"/>
     </w:rPr>
   </w:style>
-  <w:style w:type="paragraph" w:styleId="Ttulo">
+  <w:style w:type="paragraph" w:styleId="Puesto">
     <w:name w:val="Title"/>
     <w:basedOn w:val="Normal"/>
     <w:next w:val="Normal"/>
-    <w:link w:val="TtuloCar"/>
+    <w:link w:val="PuestoCar"/>
     <w:uiPriority w:val="10"/>
     <w:qFormat/>
     <w:pPr>
@@ -1231,10 +1375,10 @@
       <w:szCs w:val="56"/>
     </w:rPr>
   </w:style>
-  <w:style w:type="character" w:customStyle="1" w:styleId="TtuloCar">
-    <w:name w:val="Título Car"/>
-    <w:basedOn w:val="Fuentedeprrafopredeter"/>
-    <w:link w:val="Ttulo"/>
+  <w:style w:type="character" w:customStyle="1" w:styleId="PuestoCar">
+    <w:name w:val="Puesto Car"/>
+    <w:basedOn w:val="Fuentedeprrafopredeter"/>
+    <w:link w:val="Puesto"/>
     <w:uiPriority w:val="10"/>
     <w:rPr>
       <w:rFonts w:asciiTheme="majorHAnsi" w:eastAsiaTheme="majorEastAsia" w:hAnsiTheme="majorHAnsi" w:cstheme="majorBidi"/>
@@ -1454,7 +1598,7 @@
       <w:bCs/>
     </w:rPr>
   </w:style>
-  <w:style w:type="paragraph" w:styleId="TtuloTDC">
+  <w:style w:type="paragraph" w:styleId="TtulodeTDC">
     <w:name w:val="TOC Heading"/>
     <w:basedOn w:val="Ttulo1"/>
     <w:next w:val="Normal"/>

</xml_diff>